<commit_message>
final version at 1103pm
</commit_message>
<xml_diff>
--- a/05_Finalreport/Team7_Mental_Health_Analysis_Final_Report_F.docx
+++ b/05_Finalreport/Team7_Mental_Health_Analysis_Final_Report_F.docx
@@ -1425,7 +1425,7 @@
               <w:sz w:val="24"/>
               <w:szCs w:val="24"/>
             </w:rPr>
-            <w:t>11</w:t>
+            <w:t>22</w:t>
           </w:r>
         </w:p>
         <w:p>
@@ -6320,7 +6320,139 @@
           <w:color w:val="0F4761" w:themeColor="accent1" w:themeShade="BF"/>
           <w:shd w:val="clear" w:color="auto" w:fill="FFFFFF"/>
         </w:rPr>
-        <w:t>SMART Question 3 (Family History vs Treatment)</w:t>
+        <w:t>SMART Question 3 (</w:t>
+      </w:r>
+      <w:r>
+        <w:rPr>
+          <w:rFonts w:ascii="Times New Roman" w:hAnsi="Times New Roman" w:cs="Times New Roman"/>
+          <w:b/>
+          <w:bCs/>
+          <w:i/>
+          <w:iCs/>
+          <w:color w:val="0F4761" w:themeColor="accent1" w:themeShade="BF"/>
+          <w:shd w:val="clear" w:color="auto" w:fill="FFFFFF"/>
+        </w:rPr>
+        <w:t>F</w:t>
+      </w:r>
+      <w:r>
+        <w:rPr>
+          <w:rFonts w:ascii="Times New Roman" w:hAnsi="Times New Roman" w:cs="Times New Roman"/>
+          <w:b/>
+          <w:bCs/>
+          <w:i/>
+          <w:iCs/>
+          <w:color w:val="0F4761" w:themeColor="accent1" w:themeShade="BF"/>
+          <w:shd w:val="clear" w:color="auto" w:fill="FFFFFF"/>
+        </w:rPr>
+        <w:t xml:space="preserve">actors </w:t>
+      </w:r>
+      <w:r>
+        <w:rPr>
+          <w:rFonts w:ascii="Times New Roman" w:hAnsi="Times New Roman" w:cs="Times New Roman"/>
+          <w:b/>
+          <w:bCs/>
+          <w:i/>
+          <w:iCs/>
+          <w:color w:val="0F4761" w:themeColor="accent1" w:themeShade="BF"/>
+          <w:shd w:val="clear" w:color="auto" w:fill="FFFFFF"/>
+        </w:rPr>
+        <w:t>I</w:t>
+      </w:r>
+      <w:r>
+        <w:rPr>
+          <w:rFonts w:ascii="Times New Roman" w:hAnsi="Times New Roman" w:cs="Times New Roman"/>
+          <w:b/>
+          <w:bCs/>
+          <w:i/>
+          <w:iCs/>
+          <w:color w:val="0F4761" w:themeColor="accent1" w:themeShade="BF"/>
+          <w:shd w:val="clear" w:color="auto" w:fill="FFFFFF"/>
+        </w:rPr>
+        <w:t xml:space="preserve">mpact the </w:t>
+      </w:r>
+      <w:r>
+        <w:rPr>
+          <w:rFonts w:ascii="Times New Roman" w:hAnsi="Times New Roman" w:cs="Times New Roman"/>
+          <w:b/>
+          <w:bCs/>
+          <w:i/>
+          <w:iCs/>
+          <w:color w:val="0F4761" w:themeColor="accent1" w:themeShade="BF"/>
+          <w:shd w:val="clear" w:color="auto" w:fill="FFFFFF"/>
+        </w:rPr>
+        <w:t>G</w:t>
+      </w:r>
+      <w:r>
+        <w:rPr>
+          <w:rFonts w:ascii="Times New Roman" w:hAnsi="Times New Roman" w:cs="Times New Roman"/>
+          <w:b/>
+          <w:bCs/>
+          <w:i/>
+          <w:iCs/>
+          <w:color w:val="0F4761" w:themeColor="accent1" w:themeShade="BF"/>
+          <w:shd w:val="clear" w:color="auto" w:fill="FFFFFF"/>
+        </w:rPr>
+        <w:t xml:space="preserve">rowing </w:t>
+      </w:r>
+      <w:r>
+        <w:rPr>
+          <w:rFonts w:ascii="Times New Roman" w:hAnsi="Times New Roman" w:cs="Times New Roman"/>
+          <w:b/>
+          <w:bCs/>
+          <w:i/>
+          <w:iCs/>
+          <w:color w:val="0F4761" w:themeColor="accent1" w:themeShade="BF"/>
+          <w:shd w:val="clear" w:color="auto" w:fill="FFFFFF"/>
+        </w:rPr>
+        <w:t>S</w:t>
+      </w:r>
+      <w:r>
+        <w:rPr>
+          <w:rFonts w:ascii="Times New Roman" w:hAnsi="Times New Roman" w:cs="Times New Roman"/>
+          <w:b/>
+          <w:bCs/>
+          <w:i/>
+          <w:iCs/>
+          <w:color w:val="0F4761" w:themeColor="accent1" w:themeShade="BF"/>
+          <w:shd w:val="clear" w:color="auto" w:fill="FFFFFF"/>
+        </w:rPr>
+        <w:t xml:space="preserve">tress for </w:t>
+      </w:r>
+      <w:r>
+        <w:rPr>
+          <w:rFonts w:ascii="Times New Roman" w:hAnsi="Times New Roman" w:cs="Times New Roman"/>
+          <w:b/>
+          <w:bCs/>
+          <w:i/>
+          <w:iCs/>
+          <w:color w:val="0F4761" w:themeColor="accent1" w:themeShade="BF"/>
+          <w:shd w:val="clear" w:color="auto" w:fill="FFFFFF"/>
+        </w:rPr>
+        <w:t>S</w:t>
+      </w:r>
+      <w:r>
+        <w:rPr>
+          <w:rFonts w:ascii="Times New Roman" w:hAnsi="Times New Roman" w:cs="Times New Roman"/>
+          <w:b/>
+          <w:bCs/>
+          <w:i/>
+          <w:iCs/>
+          <w:color w:val="0F4761" w:themeColor="accent1" w:themeShade="BF"/>
+          <w:shd w:val="clear" w:color="auto" w:fill="FFFFFF"/>
+        </w:rPr>
+        <w:t>tudents</w:t>
+      </w:r>
+      <w:r>
+        <w:rPr>
+          <w:rFonts w:ascii="Times New Roman" w:hAnsi="Times New Roman" w:cs="Times New Roman"/>
+          <w:b/>
+          <w:bCs/>
+          <w:i/>
+          <w:iCs/>
+          <w:color w:val="0F4761" w:themeColor="accent1" w:themeShade="BF"/>
+          <w:shd w:val="clear" w:color="auto" w:fill="FFFFFF"/>
+        </w:rPr>
+        <w:t>)</w:t>
       </w:r>
     </w:p>
     <w:p>
@@ -12545,7 +12677,177 @@
           <w:color w:val="0F4761" w:themeColor="accent1" w:themeShade="BF"/>
           <w:shd w:val="clear" w:color="auto" w:fill="FFFFFF"/>
         </w:rPr>
-        <w:t>SMART Question 3 (Family History vs Treatment)</w:t>
+        <w:t xml:space="preserve">SMART Question </w:t>
+      </w:r>
+      <w:proofErr w:type="gramStart"/>
+      <w:r>
+        <w:rPr>
+          <w:rFonts w:ascii="Times New Roman" w:hAnsi="Times New Roman" w:cs="Times New Roman"/>
+          <w:b/>
+          <w:bCs/>
+          <w:i/>
+          <w:iCs/>
+          <w:color w:val="0F4761" w:themeColor="accent1" w:themeShade="BF"/>
+          <w:shd w:val="clear" w:color="auto" w:fill="FFFFFF"/>
+        </w:rPr>
+        <w:t xml:space="preserve">3 </w:t>
+      </w:r>
+      <w:r>
+        <w:rPr>
+          <w:rFonts w:ascii="Times New Roman" w:hAnsi="Times New Roman" w:cs="Times New Roman"/>
+          <w:b/>
+          <w:bCs/>
+          <w:i/>
+          <w:iCs/>
+          <w:color w:val="0F4761" w:themeColor="accent1" w:themeShade="BF"/>
+          <w:shd w:val="clear" w:color="auto" w:fill="FFFFFF"/>
+        </w:rPr>
+        <w:t xml:space="preserve"> </w:t>
+      </w:r>
+      <w:r>
+        <w:rPr>
+          <w:rFonts w:ascii="Times New Roman" w:hAnsi="Times New Roman" w:cs="Times New Roman"/>
+          <w:b/>
+          <w:bCs/>
+          <w:i/>
+          <w:iCs/>
+          <w:color w:val="0F4761" w:themeColor="accent1" w:themeShade="BF"/>
+          <w:shd w:val="clear" w:color="auto" w:fill="FFFFFF"/>
+        </w:rPr>
+        <w:t>(</w:t>
+      </w:r>
+      <w:proofErr w:type="gramEnd"/>
+      <w:r>
+        <w:rPr>
+          <w:rFonts w:ascii="Times New Roman" w:hAnsi="Times New Roman" w:cs="Times New Roman"/>
+          <w:b/>
+          <w:bCs/>
+          <w:i/>
+          <w:iCs/>
+          <w:color w:val="0F4761" w:themeColor="accent1" w:themeShade="BF"/>
+          <w:shd w:val="clear" w:color="auto" w:fill="FFFFFF"/>
+        </w:rPr>
+        <w:t>F</w:t>
+      </w:r>
+      <w:r>
+        <w:rPr>
+          <w:rFonts w:ascii="Times New Roman" w:hAnsi="Times New Roman" w:cs="Times New Roman"/>
+          <w:b/>
+          <w:bCs/>
+          <w:i/>
+          <w:iCs/>
+          <w:color w:val="0F4761" w:themeColor="accent1" w:themeShade="BF"/>
+          <w:shd w:val="clear" w:color="auto" w:fill="FFFFFF"/>
+        </w:rPr>
+        <w:t xml:space="preserve">actors </w:t>
+      </w:r>
+      <w:r>
+        <w:rPr>
+          <w:rFonts w:ascii="Times New Roman" w:hAnsi="Times New Roman" w:cs="Times New Roman"/>
+          <w:b/>
+          <w:bCs/>
+          <w:i/>
+          <w:iCs/>
+          <w:color w:val="0F4761" w:themeColor="accent1" w:themeShade="BF"/>
+          <w:shd w:val="clear" w:color="auto" w:fill="FFFFFF"/>
+        </w:rPr>
+        <w:t>I</w:t>
+      </w:r>
+      <w:r>
+        <w:rPr>
+          <w:rFonts w:ascii="Times New Roman" w:hAnsi="Times New Roman" w:cs="Times New Roman"/>
+          <w:b/>
+          <w:bCs/>
+          <w:i/>
+          <w:iCs/>
+          <w:color w:val="0F4761" w:themeColor="accent1" w:themeShade="BF"/>
+          <w:shd w:val="clear" w:color="auto" w:fill="FFFFFF"/>
+        </w:rPr>
+        <w:t xml:space="preserve">mpact the </w:t>
+      </w:r>
+      <w:r>
+        <w:rPr>
+          <w:rFonts w:ascii="Times New Roman" w:hAnsi="Times New Roman" w:cs="Times New Roman"/>
+          <w:b/>
+          <w:bCs/>
+          <w:i/>
+          <w:iCs/>
+          <w:color w:val="0F4761" w:themeColor="accent1" w:themeShade="BF"/>
+          <w:shd w:val="clear" w:color="auto" w:fill="FFFFFF"/>
+        </w:rPr>
+        <w:t>G</w:t>
+      </w:r>
+      <w:r>
+        <w:rPr>
+          <w:rFonts w:ascii="Times New Roman" w:hAnsi="Times New Roman" w:cs="Times New Roman"/>
+          <w:b/>
+          <w:bCs/>
+          <w:i/>
+          <w:iCs/>
+          <w:color w:val="0F4761" w:themeColor="accent1" w:themeShade="BF"/>
+          <w:shd w:val="clear" w:color="auto" w:fill="FFFFFF"/>
+        </w:rPr>
+        <w:t xml:space="preserve">rowing </w:t>
+      </w:r>
+      <w:r>
+        <w:rPr>
+          <w:rFonts w:ascii="Times New Roman" w:hAnsi="Times New Roman" w:cs="Times New Roman"/>
+          <w:b/>
+          <w:bCs/>
+          <w:i/>
+          <w:iCs/>
+          <w:color w:val="0F4761" w:themeColor="accent1" w:themeShade="BF"/>
+          <w:shd w:val="clear" w:color="auto" w:fill="FFFFFF"/>
+        </w:rPr>
+        <w:t>S</w:t>
+      </w:r>
+      <w:r>
+        <w:rPr>
+          <w:rFonts w:ascii="Times New Roman" w:hAnsi="Times New Roman" w:cs="Times New Roman"/>
+          <w:b/>
+          <w:bCs/>
+          <w:i/>
+          <w:iCs/>
+          <w:color w:val="0F4761" w:themeColor="accent1" w:themeShade="BF"/>
+          <w:shd w:val="clear" w:color="auto" w:fill="FFFFFF"/>
+        </w:rPr>
+        <w:t xml:space="preserve">tress for </w:t>
+      </w:r>
+      <w:r>
+        <w:rPr>
+          <w:rFonts w:ascii="Times New Roman" w:hAnsi="Times New Roman" w:cs="Times New Roman"/>
+          <w:b/>
+          <w:bCs/>
+          <w:i/>
+          <w:iCs/>
+          <w:color w:val="0F4761" w:themeColor="accent1" w:themeShade="BF"/>
+          <w:shd w:val="clear" w:color="auto" w:fill="FFFFFF"/>
+        </w:rPr>
+        <w:t>S</w:t>
+      </w:r>
+      <w:r>
+        <w:rPr>
+          <w:rFonts w:ascii="Times New Roman" w:hAnsi="Times New Roman" w:cs="Times New Roman"/>
+          <w:b/>
+          <w:bCs/>
+          <w:i/>
+          <w:iCs/>
+          <w:color w:val="0F4761" w:themeColor="accent1" w:themeShade="BF"/>
+          <w:shd w:val="clear" w:color="auto" w:fill="FFFFFF"/>
+        </w:rPr>
+        <w:t>tudents</w:t>
+      </w:r>
+      <w:r>
+        <w:rPr>
+          <w:rFonts w:ascii="Times New Roman" w:hAnsi="Times New Roman" w:cs="Times New Roman"/>
+          <w:b/>
+          <w:bCs/>
+          <w:i/>
+          <w:iCs/>
+          <w:color w:val="0F4761" w:themeColor="accent1" w:themeShade="BF"/>
+          <w:shd w:val="clear" w:color="auto" w:fill="FFFFFF"/>
+        </w:rPr>
+        <w:t>)</w:t>
       </w:r>
     </w:p>
     <w:p>
@@ -12806,7 +13108,7 @@
           <w:spacing w:val="-3"/>
         </w:rPr>
         <w:drawing>
-          <wp:inline distT="0" distB="0" distL="0" distR="0" wp14:anchorId="7D967EB8" wp14:editId="0959795A">
+          <wp:inline distT="0" distB="0" distL="0" distR="0" wp14:anchorId="7D967EB8" wp14:editId="24C8E35C">
             <wp:extent cx="5943600" cy="2893060"/>
             <wp:effectExtent l="0" t="0" r="0" b="2540"/>
             <wp:docPr id="918454199" name="Picture 10" descr="A blue squares with black text&#10;&#10;Description automatically generated"/>

</xml_diff>